<commit_message>
Cambio atributo de la clase Monto de los atributos del MER de la Clínica
</commit_message>
<xml_diff>
--- a/MER/Clínica/Mapeo - Clínica.docx
+++ b/MER/Clínica/Mapeo - Clínica.docx
@@ -709,7 +709,6 @@
         <w:t>codigoTarjeta</w:t>
       </w:r>
     </w:p>
-    <w:p/>
     <w:p>
       <w:r>
         <w:rPr>
@@ -797,6 +796,7 @@
         <w:rPr>
           <w:b/>
         </w:rPr>
+        <w:lastRenderedPageBreak/>
         <w:t>FacturaCliente</w:t>
       </w:r>
       <w:r>
@@ -1932,7 +1932,13 @@
         <w:t xml:space="preserve"> + </w:t>
       </w:r>
       <w:r>
-        <w:t xml:space="preserve"> porcentaje </w:t>
+        <w:t xml:space="preserve"> </w:t>
+      </w:r>
+      <w:r>
+        <w:t>monto</w:t>
+      </w:r>
+      <w:r>
+        <w:t xml:space="preserve"> </w:t>
       </w:r>
       <w:r>
         <w:t xml:space="preserve">+ </w:t>
@@ -1986,124 +1992,123 @@
         <w:t>Tarjeta</w:t>
       </w:r>
     </w:p>
-    <w:p/>
+    <w:p>
+      <w:r>
+        <w:rPr>
+          <w:b/>
+        </w:rPr>
+        <w:t>TarjetaAceptada</w:t>
+      </w:r>
+      <w:r>
+        <w:t xml:space="preserve">: </w:t>
+      </w:r>
+      <w:r>
+        <w:rPr>
+          <w:u w:val="single"/>
+        </w:rPr>
+        <w:t>OIDTarjeta</w:t>
+      </w:r>
+      <w:r>
+        <w:t xml:space="preserve"> + </w:t>
+      </w:r>
+      <w:r>
+        <w:t>codigoTarjeta</w:t>
+      </w:r>
+      <w:r>
+        <w:t xml:space="preserve"> + nombreTarjeta + </w:t>
+      </w:r>
+      <w:r>
+        <w:rPr>
+          <w:i/>
+          <w:u w:val="dotted"/>
+        </w:rPr>
+        <w:t>OID</w:t>
+      </w:r>
+      <w:r>
+        <w:rPr>
+          <w:i/>
+          <w:u w:val="dotted"/>
+        </w:rPr>
+        <w:t>B</w:t>
+      </w:r>
+      <w:r>
+        <w:rPr>
+          <w:i/>
+          <w:u w:val="dotted"/>
+        </w:rPr>
+        <w:t>an</w:t>
+      </w:r>
+      <w:r>
+        <w:rPr>
+          <w:i/>
+          <w:u w:val="dotted"/>
+        </w:rPr>
+        <w:t>co</w:t>
+      </w:r>
+    </w:p>
+    <w:p>
+      <w:pPr>
+        <w:rPr>
+          <w:u w:val="single"/>
+        </w:rPr>
+      </w:pPr>
+      <w:r>
+        <w:rPr>
+          <w:b/>
+        </w:rPr>
+        <w:t>VigenciaTarjeta</w:t>
+      </w:r>
+      <w:r>
+        <w:t xml:space="preserve">: </w:t>
+      </w:r>
+      <w:r>
+        <w:rPr>
+          <w:u w:val="single"/>
+        </w:rPr>
+        <w:t>OIDVigenciaTar</w:t>
+      </w:r>
+      <w:r>
+        <w:rPr>
+          <w:u w:val="single"/>
+        </w:rPr>
+        <w:t>j</w:t>
+      </w:r>
+      <w:r>
+        <w:rPr>
+          <w:u w:val="single"/>
+        </w:rPr>
+        <w:t>eta</w:t>
+      </w:r>
+      <w:r>
+        <w:t xml:space="preserve"> + </w:t>
+      </w:r>
+      <w:r>
+        <w:t>fechaInicio + fechaFin</w:t>
+      </w:r>
+      <w:r>
+        <w:t xml:space="preserve"> + </w:t>
+      </w:r>
+      <w:r>
+        <w:rPr>
+          <w:i/>
+          <w:u w:val="dotted"/>
+        </w:rPr>
+        <w:t>OID</w:t>
+      </w:r>
+      <w:r>
+        <w:rPr>
+          <w:i/>
+          <w:u w:val="dotted"/>
+        </w:rPr>
+        <w:t>Tarjeta</w:t>
+      </w:r>
+    </w:p>
     <w:p>
       <w:r>
         <w:rPr>
           <w:b/>
         </w:rPr>
         <w:lastRenderedPageBreak/>
-        <w:t>TarjetaAceptada</w:t>
-      </w:r>
-      <w:r>
-        <w:t xml:space="preserve">: </w:t>
-      </w:r>
-      <w:r>
-        <w:rPr>
-          <w:u w:val="single"/>
-        </w:rPr>
-        <w:t>OIDTarjeta</w:t>
-      </w:r>
-      <w:r>
-        <w:t xml:space="preserve"> + </w:t>
-      </w:r>
-      <w:r>
-        <w:t>codigoTarjeta</w:t>
-      </w:r>
-      <w:r>
-        <w:t xml:space="preserve"> + nombreTarjeta + </w:t>
-      </w:r>
-      <w:r>
-        <w:rPr>
-          <w:i/>
-          <w:u w:val="dotted"/>
-        </w:rPr>
-        <w:t>OID</w:t>
-      </w:r>
-      <w:r>
-        <w:rPr>
-          <w:i/>
-          <w:u w:val="dotted"/>
-        </w:rPr>
-        <w:t>B</w:t>
-      </w:r>
-      <w:r>
-        <w:rPr>
-          <w:i/>
-          <w:u w:val="dotted"/>
-        </w:rPr>
-        <w:t>an</w:t>
-      </w:r>
-      <w:r>
-        <w:rPr>
-          <w:i/>
-          <w:u w:val="dotted"/>
-        </w:rPr>
-        <w:t>co</w:t>
-      </w:r>
-    </w:p>
-    <w:p>
-      <w:pPr>
-        <w:rPr>
-          <w:u w:val="single"/>
-        </w:rPr>
-      </w:pPr>
-      <w:r>
-        <w:rPr>
-          <w:b/>
-        </w:rPr>
-        <w:t>VigenciaTarjeta</w:t>
-      </w:r>
-      <w:r>
-        <w:t xml:space="preserve">: </w:t>
-      </w:r>
-      <w:r>
-        <w:rPr>
-          <w:u w:val="single"/>
-        </w:rPr>
-        <w:t>OIDVigenciaTar</w:t>
-      </w:r>
-      <w:r>
-        <w:rPr>
-          <w:u w:val="single"/>
-        </w:rPr>
-        <w:t>j</w:t>
-      </w:r>
-      <w:r>
-        <w:rPr>
-          <w:u w:val="single"/>
-        </w:rPr>
-        <w:t>eta</w:t>
-      </w:r>
-      <w:r>
-        <w:t xml:space="preserve"> + </w:t>
-      </w:r>
-      <w:r>
-        <w:t>fechaInicio + fechaFin</w:t>
-      </w:r>
-      <w:r>
-        <w:t xml:space="preserve"> + </w:t>
-      </w:r>
-      <w:r>
-        <w:rPr>
-          <w:i/>
-          <w:u w:val="dotted"/>
-        </w:rPr>
-        <w:t>OID</w:t>
-      </w:r>
-      <w:r>
-        <w:rPr>
-          <w:i/>
-          <w:u w:val="dotted"/>
-        </w:rPr>
-        <w:t>Tarjeta</w:t>
-      </w:r>
-    </w:p>
-    <w:p>
-      <w:r>
-        <w:rPr>
-          <w:b/>
-        </w:rPr>
         <w:t>FacturaCliente</w:t>
       </w:r>
       <w:r>
@@ -2382,7 +2387,7 @@
     </w:p>
     <w:p/>
     <w:sectPr>
-      <w:pgSz w:w="12240" w:h="15840"/>
+      <w:pgSz w:w="11907" w:h="16839" w:code="9"/>
       <w:pgMar w:top="1417" w:right="758" w:bottom="1417" w:left="1701" w:header="708" w:footer="708" w:gutter="0"/>
       <w:cols w:space="708"/>
       <w:docGrid w:linePitch="360"/>

</xml_diff>